<commit_message>
adding disucssion for q3
</commit_message>
<xml_diff>
--- a/phase4/discussion.docx
+++ b/phase4/discussion.docx
@@ -67,7 +67,23 @@
           <w:color w:val="767171" w:themeColor="background2" w:themeShade="80"/>
           <w:lang w:val="en-CA"/>
         </w:rPr>
-        <w:t>(1 a) SameDayEvents)</w:t>
+        <w:t xml:space="preserve">(1 a) </w:t>
+      </w:r>
+      <w:proofErr w:type="spellStart"/>
+      <w:r>
+        <w:rPr>
+          <w:color w:val="767171" w:themeColor="background2" w:themeShade="80"/>
+          <w:lang w:val="en-CA"/>
+        </w:rPr>
+        <w:t>SameDayEvents</w:t>
+      </w:r>
+      <w:proofErr w:type="spellEnd"/>
+      <w:r>
+        <w:rPr>
+          <w:color w:val="767171" w:themeColor="background2" w:themeShade="80"/>
+          <w:lang w:val="en-CA"/>
+        </w:rPr>
+        <w:t>)</w:t>
       </w:r>
       <w:r>
         <w:rPr>
@@ -130,7 +146,23 @@
           <w:color w:val="767171" w:themeColor="background2" w:themeShade="80"/>
           <w:lang w:val="en-CA"/>
         </w:rPr>
-        <w:t>(1 b) FatalEvents)</w:t>
+        <w:t xml:space="preserve">(1 b) </w:t>
+      </w:r>
+      <w:proofErr w:type="spellStart"/>
+      <w:r>
+        <w:rPr>
+          <w:color w:val="767171" w:themeColor="background2" w:themeShade="80"/>
+          <w:lang w:val="en-CA"/>
+        </w:rPr>
+        <w:t>FatalEvents</w:t>
+      </w:r>
+      <w:proofErr w:type="spellEnd"/>
+      <w:r>
+        <w:rPr>
+          <w:color w:val="767171" w:themeColor="background2" w:themeShade="80"/>
+          <w:lang w:val="en-CA"/>
+        </w:rPr>
+        <w:t>)</w:t>
       </w:r>
       <w:r>
         <w:rPr>
@@ -198,7 +230,23 @@
           <w:color w:val="767171" w:themeColor="background2" w:themeShade="80"/>
           <w:lang w:val="en-CA"/>
         </w:rPr>
-        <w:t xml:space="preserve">(1 c) UnrestAfterMandatoryPolicies) </w:t>
+        <w:t xml:space="preserve">(1 c) </w:t>
+      </w:r>
+      <w:proofErr w:type="spellStart"/>
+      <w:r>
+        <w:rPr>
+          <w:color w:val="767171" w:themeColor="background2" w:themeShade="80"/>
+          <w:lang w:val="en-CA"/>
+        </w:rPr>
+        <w:t>UnrestAfterMandatoryPolicies</w:t>
+      </w:r>
+      <w:proofErr w:type="spellEnd"/>
+      <w:r>
+        <w:rPr>
+          <w:color w:val="767171" w:themeColor="background2" w:themeShade="80"/>
+          <w:lang w:val="en-CA"/>
+        </w:rPr>
+        <w:t xml:space="preserve">) </w:t>
       </w:r>
       <w:r>
         <w:rPr>
@@ -230,7 +278,23 @@
           <w:color w:val="767171" w:themeColor="background2" w:themeShade="80"/>
           <w:lang w:val="en-CA"/>
         </w:rPr>
-        <w:t>1 d) UnrestAfterVoluntaryPolicies)</w:t>
+        <w:t xml:space="preserve">1 d) </w:t>
+      </w:r>
+      <w:proofErr w:type="spellStart"/>
+      <w:r>
+        <w:rPr>
+          <w:color w:val="767171" w:themeColor="background2" w:themeShade="80"/>
+          <w:lang w:val="en-CA"/>
+        </w:rPr>
+        <w:t>UnrestAfterVoluntaryPolicies</w:t>
+      </w:r>
+      <w:proofErr w:type="spellEnd"/>
+      <w:r>
+        <w:rPr>
+          <w:color w:val="767171" w:themeColor="background2" w:themeShade="80"/>
+          <w:lang w:val="en-CA"/>
+        </w:rPr>
+        <w:t>)</w:t>
       </w:r>
       <w:r>
         <w:rPr>
@@ -376,7 +440,23 @@
           <w:color w:val="767171" w:themeColor="background2" w:themeShade="80"/>
           <w:lang w:val="en-CA"/>
         </w:rPr>
-        <w:t>(1 e) BeforeOrAfterEvents)</w:t>
+        <w:t xml:space="preserve">(1 e) </w:t>
+      </w:r>
+      <w:proofErr w:type="spellStart"/>
+      <w:r>
+        <w:rPr>
+          <w:color w:val="767171" w:themeColor="background2" w:themeShade="80"/>
+          <w:lang w:val="en-CA"/>
+        </w:rPr>
+        <w:t>BeforeOrAfterEvents</w:t>
+      </w:r>
+      <w:proofErr w:type="spellEnd"/>
+      <w:r>
+        <w:rPr>
+          <w:color w:val="767171" w:themeColor="background2" w:themeShade="80"/>
+          <w:lang w:val="en-CA"/>
+        </w:rPr>
+        <w:t>)</w:t>
       </w:r>
       <w:r>
         <w:rPr>
@@ -413,7 +493,15 @@
           <w:color w:val="767171" w:themeColor="background2" w:themeShade="80"/>
           <w:lang w:val="en-CA"/>
         </w:rPr>
-        <w:t>1 f) F</w:t>
+        <w:t xml:space="preserve">1 f) </w:t>
+      </w:r>
+      <w:proofErr w:type="spellStart"/>
+      <w:r>
+        <w:rPr>
+          <w:color w:val="767171" w:themeColor="background2" w:themeShade="80"/>
+          <w:lang w:val="en-CA"/>
+        </w:rPr>
+        <w:t>F</w:t>
       </w:r>
       <w:r>
         <w:rPr>
@@ -427,7 +515,47 @@
           <w:color w:val="767171" w:themeColor="background2" w:themeShade="80"/>
           <w:lang w:val="en-CA"/>
         </w:rPr>
-        <w:t>talEventsDiffDates, 1 g) UnrestAfterMandatoryPoliciesDiffDates, 1 h) UnrestAfterVoluntaryPoliciesDiffDates)</w:t>
+        <w:t>talEventsDiffDates</w:t>
+      </w:r>
+      <w:proofErr w:type="spellEnd"/>
+      <w:r>
+        <w:rPr>
+          <w:color w:val="767171" w:themeColor="background2" w:themeShade="80"/>
+          <w:lang w:val="en-CA"/>
+        </w:rPr>
+        <w:t xml:space="preserve">, 1 g) </w:t>
+      </w:r>
+      <w:proofErr w:type="spellStart"/>
+      <w:r>
+        <w:rPr>
+          <w:color w:val="767171" w:themeColor="background2" w:themeShade="80"/>
+          <w:lang w:val="en-CA"/>
+        </w:rPr>
+        <w:t>UnrestAfterMandatoryPoliciesDiffDates</w:t>
+      </w:r>
+      <w:proofErr w:type="spellEnd"/>
+      <w:r>
+        <w:rPr>
+          <w:color w:val="767171" w:themeColor="background2" w:themeShade="80"/>
+          <w:lang w:val="en-CA"/>
+        </w:rPr>
+        <w:t xml:space="preserve">, 1 h) </w:t>
+      </w:r>
+      <w:proofErr w:type="spellStart"/>
+      <w:r>
+        <w:rPr>
+          <w:color w:val="767171" w:themeColor="background2" w:themeShade="80"/>
+          <w:lang w:val="en-CA"/>
+        </w:rPr>
+        <w:t>UnrestAfterVoluntaryPoliciesDiffDates</w:t>
+      </w:r>
+      <w:proofErr w:type="spellEnd"/>
+      <w:r>
+        <w:rPr>
+          <w:color w:val="767171" w:themeColor="background2" w:themeShade="80"/>
+          <w:lang w:val="en-CA"/>
+        </w:rPr>
+        <w:t>)</w:t>
       </w:r>
       <w:r>
         <w:rPr>
@@ -549,7 +677,39 @@
           <w:color w:val="767171" w:themeColor="background2" w:themeShade="80"/>
           <w:lang w:val="en-CA"/>
         </w:rPr>
-        <w:t>(1 i) PeacefulCountries)</w:t>
+        <w:t xml:space="preserve">(1 </w:t>
+      </w:r>
+      <w:proofErr w:type="spellStart"/>
+      <w:r>
+        <w:rPr>
+          <w:color w:val="767171" w:themeColor="background2" w:themeShade="80"/>
+          <w:lang w:val="en-CA"/>
+        </w:rPr>
+        <w:t>i</w:t>
+      </w:r>
+      <w:proofErr w:type="spellEnd"/>
+      <w:r>
+        <w:rPr>
+          <w:color w:val="767171" w:themeColor="background2" w:themeShade="80"/>
+          <w:lang w:val="en-CA"/>
+        </w:rPr>
+        <w:t xml:space="preserve">) </w:t>
+      </w:r>
+      <w:proofErr w:type="spellStart"/>
+      <w:r>
+        <w:rPr>
+          <w:color w:val="767171" w:themeColor="background2" w:themeShade="80"/>
+          <w:lang w:val="en-CA"/>
+        </w:rPr>
+        <w:t>PeacefulCountries</w:t>
+      </w:r>
+      <w:proofErr w:type="spellEnd"/>
+      <w:r>
+        <w:rPr>
+          <w:color w:val="767171" w:themeColor="background2" w:themeShade="80"/>
+          <w:lang w:val="en-CA"/>
+        </w:rPr>
+        <w:t>)</w:t>
       </w:r>
       <w:r>
         <w:rPr>
@@ -633,7 +793,23 @@
           <w:color w:val="767171" w:themeColor="background2" w:themeShade="80"/>
           <w:lang w:val="en-CA"/>
         </w:rPr>
-        <w:t>(2 a) AirlineRestrictionByPopDensity)</w:t>
+        <w:t xml:space="preserve">(2 a) </w:t>
+      </w:r>
+      <w:proofErr w:type="spellStart"/>
+      <w:r>
+        <w:rPr>
+          <w:color w:val="767171" w:themeColor="background2" w:themeShade="80"/>
+          <w:lang w:val="en-CA"/>
+        </w:rPr>
+        <w:t>AirlineRestrictionByPopDensity</w:t>
+      </w:r>
+      <w:proofErr w:type="spellEnd"/>
+      <w:r>
+        <w:rPr>
+          <w:color w:val="767171" w:themeColor="background2" w:themeShade="80"/>
+          <w:lang w:val="en-CA"/>
+        </w:rPr>
+        <w:t>)</w:t>
       </w:r>
       <w:r>
         <w:rPr>
@@ -683,19 +859,29 @@
           <w:color w:val="767171" w:themeColor="background2" w:themeShade="80"/>
           <w:lang w:val="en-CA"/>
         </w:rPr>
-        <w:t>(2 b) AirlineRestrictionByLifeExpectancy)</w:t>
-      </w:r>
-      <w:r>
-        <w:rPr>
-          <w:lang w:val="en-CA"/>
-        </w:rPr>
-        <w:t xml:space="preserve">, or population size </w:t>
-      </w:r>
-      <w:r>
-        <w:rPr>
-          <w:lang w:val="en-CA"/>
-        </w:rPr>
-        <w:t>and airline restriction date</w:t>
+        <w:t xml:space="preserve">(2 b) </w:t>
+      </w:r>
+      <w:proofErr w:type="spellStart"/>
+      <w:r>
+        <w:rPr>
+          <w:color w:val="767171" w:themeColor="background2" w:themeShade="80"/>
+          <w:lang w:val="en-CA"/>
+        </w:rPr>
+        <w:t>AirlineRestrictionByLifeExpectancy</w:t>
+      </w:r>
+      <w:proofErr w:type="spellEnd"/>
+      <w:r>
+        <w:rPr>
+          <w:color w:val="767171" w:themeColor="background2" w:themeShade="80"/>
+          <w:lang w:val="en-CA"/>
+        </w:rPr>
+        <w:t>)</w:t>
+      </w:r>
+      <w:r>
+        <w:rPr>
+          <w:lang w:val="en-CA"/>
+        </w:rPr>
+        <w:t>, or population size and airline restriction date</w:t>
       </w:r>
       <w:r>
         <w:rPr>
@@ -708,21 +894,15 @@
           <w:color w:val="767171" w:themeColor="background2" w:themeShade="80"/>
           <w:lang w:val="en-CA"/>
         </w:rPr>
-        <w:t xml:space="preserve">(2 </w:t>
-      </w:r>
-      <w:r>
-        <w:rPr>
-          <w:color w:val="767171" w:themeColor="background2" w:themeShade="80"/>
-          <w:lang w:val="en-CA"/>
-        </w:rPr>
-        <w:t>c</w:t>
-      </w:r>
-      <w:r>
-        <w:rPr>
-          <w:color w:val="767171" w:themeColor="background2" w:themeShade="80"/>
-          <w:lang w:val="en-CA"/>
-        </w:rPr>
-        <w:t>) AirlineRestrictionBy</w:t>
+        <w:t xml:space="preserve">(2 c) </w:t>
+      </w:r>
+      <w:proofErr w:type="spellStart"/>
+      <w:r>
+        <w:rPr>
+          <w:color w:val="767171" w:themeColor="background2" w:themeShade="80"/>
+          <w:lang w:val="en-CA"/>
+        </w:rPr>
+        <w:t>AirlineRestrictionBy</w:t>
       </w:r>
       <w:r>
         <w:rPr>
@@ -731,6 +911,7 @@
         </w:rPr>
         <w:t>Population</w:t>
       </w:r>
+      <w:proofErr w:type="spellEnd"/>
       <w:r>
         <w:rPr>
           <w:color w:val="767171" w:themeColor="background2" w:themeShade="80"/>
@@ -748,19 +929,7 @@
         <w:rPr>
           <w:lang w:val="en-CA"/>
         </w:rPr>
-        <w:t xml:space="preserve"> or</w:t>
-      </w:r>
-      <w:r>
-        <w:rPr>
-          <w:lang w:val="en-CA"/>
-        </w:rPr>
-        <w:t xml:space="preserve"> GPD per capita </w:t>
-      </w:r>
-      <w:r>
-        <w:rPr>
-          <w:lang w:val="en-CA"/>
-        </w:rPr>
-        <w:t>and airline restriction date</w:t>
+        <w:t xml:space="preserve"> or GPD per capita and airline restriction date</w:t>
       </w:r>
       <w:r>
         <w:rPr>
@@ -773,29 +942,17 @@
           <w:color w:val="767171" w:themeColor="background2" w:themeShade="80"/>
           <w:lang w:val="en-CA"/>
         </w:rPr>
-        <w:t xml:space="preserve">(2 </w:t>
-      </w:r>
-      <w:r>
-        <w:rPr>
-          <w:color w:val="767171" w:themeColor="background2" w:themeShade="80"/>
-          <w:lang w:val="en-CA"/>
-        </w:rPr>
-        <w:t>d</w:t>
-      </w:r>
-      <w:r>
-        <w:rPr>
-          <w:color w:val="767171" w:themeColor="background2" w:themeShade="80"/>
-          <w:lang w:val="en-CA"/>
-        </w:rPr>
-        <w:t>) AirlineRestrictionBy</w:t>
-      </w:r>
-      <w:r>
-        <w:rPr>
-          <w:color w:val="767171" w:themeColor="background2" w:themeShade="80"/>
-          <w:lang w:val="en-CA"/>
-        </w:rPr>
-        <w:t>GDP</w:t>
-      </w:r>
+        <w:t xml:space="preserve">(2 d) </w:t>
+      </w:r>
+      <w:proofErr w:type="spellStart"/>
+      <w:r>
+        <w:rPr>
+          <w:color w:val="767171" w:themeColor="background2" w:themeShade="80"/>
+          <w:lang w:val="en-CA"/>
+        </w:rPr>
+        <w:t>AirlineRestrictionByGDP</w:t>
+      </w:r>
+      <w:proofErr w:type="spellEnd"/>
       <w:r>
         <w:rPr>
           <w:color w:val="767171" w:themeColor="background2" w:themeShade="80"/>
@@ -807,19 +964,7 @@
         <w:rPr>
           <w:lang w:val="en-CA"/>
         </w:rPr>
-        <w:t xml:space="preserve">, or </w:t>
-      </w:r>
-      <w:r>
-        <w:rPr>
-          <w:lang w:val="en-CA"/>
-        </w:rPr>
-        <w:t xml:space="preserve">medium age </w:t>
-      </w:r>
-      <w:r>
-        <w:rPr>
-          <w:lang w:val="en-CA"/>
-        </w:rPr>
-        <w:t>and airline restriction date</w:t>
+        <w:t>, or medium age and airline restriction date</w:t>
       </w:r>
       <w:r>
         <w:rPr>
@@ -832,29 +977,17 @@
           <w:color w:val="767171" w:themeColor="background2" w:themeShade="80"/>
           <w:lang w:val="en-CA"/>
         </w:rPr>
-        <w:t xml:space="preserve">(2 </w:t>
-      </w:r>
-      <w:r>
-        <w:rPr>
-          <w:color w:val="767171" w:themeColor="background2" w:themeShade="80"/>
-          <w:lang w:val="en-CA"/>
-        </w:rPr>
-        <w:t>e</w:t>
-      </w:r>
-      <w:r>
-        <w:rPr>
-          <w:color w:val="767171" w:themeColor="background2" w:themeShade="80"/>
-          <w:lang w:val="en-CA"/>
-        </w:rPr>
-        <w:t>) AirlineRestrictionBy</w:t>
-      </w:r>
-      <w:r>
-        <w:rPr>
-          <w:color w:val="767171" w:themeColor="background2" w:themeShade="80"/>
-          <w:lang w:val="en-CA"/>
-        </w:rPr>
-        <w:t>MediumAge</w:t>
-      </w:r>
+        <w:t xml:space="preserve">(2 e) </w:t>
+      </w:r>
+      <w:proofErr w:type="spellStart"/>
+      <w:r>
+        <w:rPr>
+          <w:color w:val="767171" w:themeColor="background2" w:themeShade="80"/>
+          <w:lang w:val="en-CA"/>
+        </w:rPr>
+        <w:t>AirlineRestrictionByMediumAge</w:t>
+      </w:r>
+      <w:proofErr w:type="spellEnd"/>
       <w:r>
         <w:rPr>
           <w:color w:val="767171" w:themeColor="background2" w:themeShade="80"/>
@@ -912,6 +1045,317 @@
           <w:lang w:val="en-CA"/>
         </w:rPr>
         <w:t>Q3: What type of financial response is there for countries with more COVID cases? Are they more likely to be given grants?</w:t>
+      </w:r>
+    </w:p>
+    <w:p>
+      <w:pPr>
+        <w:rPr>
+          <w:lang w:val="en-CA"/>
+        </w:rPr>
+      </w:pPr>
+    </w:p>
+    <w:p>
+      <w:pPr>
+        <w:rPr>
+          <w:color w:val="000000" w:themeColor="text1"/>
+          <w:lang w:val="en-CA"/>
+        </w:rPr>
+      </w:pPr>
+      <w:r>
+        <w:rPr>
+          <w:lang w:val="en-CA"/>
+        </w:rPr>
+        <w:t xml:space="preserve">To begin investigating this question we first had to get the most recent date for which statistics for COVID-19 cases were recorded, for each country </w:t>
+      </w:r>
+      <w:r>
+        <w:rPr>
+          <w:color w:val="767171" w:themeColor="background2" w:themeShade="80"/>
+          <w:lang w:val="en-CA"/>
+        </w:rPr>
+        <w:t>(</w:t>
+      </w:r>
+      <w:r>
+        <w:rPr>
+          <w:color w:val="767171" w:themeColor="background2" w:themeShade="80"/>
+          <w:lang w:val="en-CA"/>
+        </w:rPr>
+        <w:t>3</w:t>
+      </w:r>
+      <w:r>
+        <w:rPr>
+          <w:color w:val="767171" w:themeColor="background2" w:themeShade="80"/>
+          <w:lang w:val="en-CA"/>
+        </w:rPr>
+        <w:t xml:space="preserve"> a) </w:t>
+      </w:r>
+      <w:proofErr w:type="spellStart"/>
+      <w:r>
+        <w:rPr>
+          <w:color w:val="767171" w:themeColor="background2" w:themeShade="80"/>
+          <w:lang w:val="en-CA"/>
+        </w:rPr>
+        <w:t>LatestCovidDate</w:t>
+      </w:r>
+      <w:r>
+        <w:rPr>
+          <w:color w:val="767171" w:themeColor="background2" w:themeShade="80"/>
+          <w:lang w:val="en-CA"/>
+        </w:rPr>
+        <w:t>)</w:t>
+      </w:r>
+      <w:r>
+        <w:rPr>
+          <w:color w:val="767171" w:themeColor="background2" w:themeShade="80"/>
+          <w:lang w:val="en-CA"/>
+        </w:rPr>
+        <w:t xml:space="preserve">. </w:t>
+      </w:r>
+      <w:proofErr w:type="spellEnd"/>
+      <w:r>
+        <w:rPr>
+          <w:color w:val="767171" w:themeColor="background2" w:themeShade="80"/>
+          <w:lang w:val="en-CA"/>
+        </w:rPr>
+        <w:t xml:space="preserve"> </w:t>
+      </w:r>
+      <w:r>
+        <w:rPr>
+          <w:color w:val="000000" w:themeColor="text1"/>
+          <w:lang w:val="en-CA"/>
+        </w:rPr>
+        <w:t xml:space="preserve">Evidently, at this stage in the query, there is no trend to see between countries and last recorded date. As an extension to this query, we decided to the amount of total cases recorded in each country, as of the last day </w:t>
+      </w:r>
+      <w:proofErr w:type="gramStart"/>
+      <w:r>
+        <w:rPr>
+          <w:color w:val="000000" w:themeColor="text1"/>
+          <w:lang w:val="en-CA"/>
+        </w:rPr>
+        <w:t>noted</w:t>
+      </w:r>
+      <w:r>
+        <w:rPr>
+          <w:color w:val="767171" w:themeColor="background2" w:themeShade="80"/>
+          <w:lang w:val="en-CA"/>
+        </w:rPr>
+        <w:t>(</w:t>
+      </w:r>
+      <w:proofErr w:type="gramEnd"/>
+      <w:r>
+        <w:rPr>
+          <w:color w:val="767171" w:themeColor="background2" w:themeShade="80"/>
+          <w:lang w:val="en-CA"/>
+        </w:rPr>
+        <w:t>3</w:t>
+      </w:r>
+      <w:r>
+        <w:rPr>
+          <w:color w:val="767171" w:themeColor="background2" w:themeShade="80"/>
+          <w:lang w:val="en-CA"/>
+        </w:rPr>
+        <w:t xml:space="preserve"> </w:t>
+      </w:r>
+      <w:r>
+        <w:rPr>
+          <w:color w:val="767171" w:themeColor="background2" w:themeShade="80"/>
+          <w:lang w:val="en-CA"/>
+        </w:rPr>
+        <w:t>b</w:t>
+      </w:r>
+      <w:r>
+        <w:rPr>
+          <w:color w:val="767171" w:themeColor="background2" w:themeShade="80"/>
+          <w:lang w:val="en-CA"/>
+        </w:rPr>
+        <w:t xml:space="preserve">) </w:t>
+      </w:r>
+      <w:proofErr w:type="spellStart"/>
+      <w:r>
+        <w:rPr>
+          <w:color w:val="767171" w:themeColor="background2" w:themeShade="80"/>
+          <w:lang w:val="en-CA"/>
+        </w:rPr>
+        <w:t>LatestCovidCases</w:t>
+      </w:r>
+      <w:proofErr w:type="spellEnd"/>
+      <w:r>
+        <w:rPr>
+          <w:color w:val="767171" w:themeColor="background2" w:themeShade="80"/>
+          <w:lang w:val="en-CA"/>
+        </w:rPr>
+        <w:t>)</w:t>
+      </w:r>
+      <w:r>
+        <w:rPr>
+          <w:color w:val="000000" w:themeColor="text1"/>
+          <w:lang w:val="en-CA"/>
+        </w:rPr>
+        <w:t xml:space="preserve">. </w:t>
+      </w:r>
+      <w:r>
+        <w:rPr>
+          <w:color w:val="000000" w:themeColor="text1"/>
+          <w:lang w:val="en-CA"/>
+        </w:rPr>
+        <w:t xml:space="preserve">After this query, it was apparent that more secluded countries, or countries with very low populations, clearly had a lower number of total cases of COVID-19. We decided to push this idea further and see, for each country, we decided to retrieve the number of relevant financial grants that each country has received during the pandemic, and put them in direct comparison with the total number of </w:t>
+      </w:r>
+      <w:r>
+        <w:rPr>
+          <w:color w:val="000000" w:themeColor="text1"/>
+          <w:lang w:val="en-CA"/>
+        </w:rPr>
+        <w:t>COVID19</w:t>
+      </w:r>
+      <w:r>
+        <w:rPr>
+          <w:color w:val="000000" w:themeColor="text1"/>
+          <w:lang w:val="en-CA"/>
+        </w:rPr>
+        <w:t xml:space="preserve"> cases in that country</w:t>
+      </w:r>
+      <w:r>
+        <w:rPr>
+          <w:color w:val="767171" w:themeColor="background2" w:themeShade="80"/>
+          <w:lang w:val="en-CA"/>
+        </w:rPr>
+        <w:t>(</w:t>
+      </w:r>
+      <w:r>
+        <w:rPr>
+          <w:color w:val="767171" w:themeColor="background2" w:themeShade="80"/>
+          <w:lang w:val="en-CA"/>
+        </w:rPr>
+        <w:t>3</w:t>
+      </w:r>
+      <w:r>
+        <w:rPr>
+          <w:color w:val="767171" w:themeColor="background2" w:themeShade="80"/>
+          <w:lang w:val="en-CA"/>
+        </w:rPr>
+        <w:t xml:space="preserve"> </w:t>
+      </w:r>
+      <w:r>
+        <w:rPr>
+          <w:color w:val="767171" w:themeColor="background2" w:themeShade="80"/>
+          <w:lang w:val="en-CA"/>
+        </w:rPr>
+        <w:t>c</w:t>
+      </w:r>
+      <w:r>
+        <w:rPr>
+          <w:color w:val="767171" w:themeColor="background2" w:themeShade="80"/>
+          <w:lang w:val="en-CA"/>
+        </w:rPr>
+        <w:t xml:space="preserve">) </w:t>
+      </w:r>
+      <w:proofErr w:type="spellStart"/>
+      <w:r>
+        <w:rPr>
+          <w:color w:val="767171" w:themeColor="background2" w:themeShade="80"/>
+          <w:lang w:val="en-CA"/>
+        </w:rPr>
+        <w:t>NumFinancialAids</w:t>
+      </w:r>
+      <w:proofErr w:type="spellEnd"/>
+      <w:r>
+        <w:rPr>
+          <w:color w:val="767171" w:themeColor="background2" w:themeShade="80"/>
+          <w:lang w:val="en-CA"/>
+        </w:rPr>
+        <w:t>)</w:t>
+      </w:r>
+      <w:r>
+        <w:rPr>
+          <w:color w:val="767171" w:themeColor="background2" w:themeShade="80"/>
+          <w:lang w:val="en-CA"/>
+        </w:rPr>
+        <w:t>,</w:t>
+      </w:r>
+      <w:r>
+        <w:rPr>
+          <w:color w:val="767171" w:themeColor="background2" w:themeShade="80"/>
+          <w:lang w:val="en-CA"/>
+        </w:rPr>
+        <w:t xml:space="preserve"> </w:t>
+      </w:r>
+      <w:r>
+        <w:rPr>
+          <w:color w:val="767171" w:themeColor="background2" w:themeShade="80"/>
+          <w:lang w:val="en-CA"/>
+        </w:rPr>
+        <w:t>(</w:t>
+      </w:r>
+      <w:r>
+        <w:rPr>
+          <w:color w:val="767171" w:themeColor="background2" w:themeShade="80"/>
+          <w:lang w:val="en-CA"/>
+        </w:rPr>
+        <w:t>3</w:t>
+      </w:r>
+      <w:r>
+        <w:rPr>
+          <w:color w:val="767171" w:themeColor="background2" w:themeShade="80"/>
+          <w:lang w:val="en-CA"/>
+        </w:rPr>
+        <w:t xml:space="preserve"> </w:t>
+      </w:r>
+      <w:r>
+        <w:rPr>
+          <w:color w:val="767171" w:themeColor="background2" w:themeShade="80"/>
+          <w:lang w:val="en-CA"/>
+        </w:rPr>
+        <w:t>d</w:t>
+      </w:r>
+      <w:r>
+        <w:rPr>
+          <w:color w:val="767171" w:themeColor="background2" w:themeShade="80"/>
+          <w:lang w:val="en-CA"/>
+        </w:rPr>
+        <w:t xml:space="preserve">) </w:t>
+      </w:r>
+      <w:proofErr w:type="spellStart"/>
+      <w:r>
+        <w:rPr>
+          <w:color w:val="767171" w:themeColor="background2" w:themeShade="80"/>
+          <w:lang w:val="en-CA"/>
+        </w:rPr>
+        <w:t>CovidCasesAndAids</w:t>
+      </w:r>
+      <w:proofErr w:type="spellEnd"/>
+      <w:r>
+        <w:rPr>
+          <w:color w:val="767171" w:themeColor="background2" w:themeShade="80"/>
+          <w:lang w:val="en-CA"/>
+        </w:rPr>
+        <w:t>)</w:t>
+      </w:r>
+      <w:r>
+        <w:rPr>
+          <w:color w:val="767171" w:themeColor="background2" w:themeShade="80"/>
+          <w:lang w:val="en-CA"/>
+        </w:rPr>
+        <w:t xml:space="preserve">. </w:t>
+      </w:r>
+      <w:r>
+        <w:rPr>
+          <w:color w:val="000000" w:themeColor="text1"/>
+          <w:lang w:val="en-CA"/>
+        </w:rPr>
+        <w:t xml:space="preserve">For every country recorded, the number of financial aids granted was very low (number of grants for </w:t>
+      </w:r>
+      <w:r>
+        <w:rPr>
+          <w:color w:val="000000" w:themeColor="text1"/>
+          <w:lang w:val="en-CA"/>
+        </w:rPr>
+        <w:t>every</w:t>
+      </w:r>
+      <w:r>
+        <w:rPr>
+          <w:color w:val="000000" w:themeColor="text1"/>
+          <w:lang w:val="en-CA"/>
+        </w:rPr>
+        <w:t xml:space="preserve"> country was between 1 and 4) while the number of COVID-19 cases was at a much higher scale. Therefore, we were unable to draw any strong correlations between the number of current COVID10 cases and the number of financial response acts for each country.</w:t>
       </w:r>
     </w:p>
     <w:sectPr>

</xml_diff>